<commit_message>
Iterator, Visitor, Builder, ChainOfResponsibility kódok hozzáadva
</commit_message>
<xml_diff>
--- a/SZTGUI/7. Gang-of-Four tervezési minták 3.docx
+++ b/SZTGUI/7. Gang-of-Four tervezési minták 3.docx
@@ -1302,17 +1302,32 @@
       <w:r>
         <w:t>Iterator</w:t>
       </w:r>
-    </w:p>
-    <w:p>
-      <w:pPr>
-        <w:pStyle w:val="Listaszerbekezds"/>
-        <w:numPr>
-          <w:ilvl w:val="0"/>
-          <w:numId w:val="2"/>
-        </w:numPr>
-      </w:pPr>
-      <w:r>
-        <w:t>Szekvenciális hozzáférést egy összetett (pl.: lista) objektum elemeihez anélkül, hogy annak belső reprezentációját felfedné.</w:t>
+      <w:r>
+        <w:t xml:space="preserve"> (Behavioral</w:t>
+      </w:r>
+      <w:r>
+        <w:t xml:space="preserve"> pattern</w:t>
+      </w:r>
+      <w:r>
+        <w:t>)</w:t>
+      </w:r>
+    </w:p>
+    <w:p>
+      <w:pPr>
+        <w:pStyle w:val="Listaszerbekezds"/>
+        <w:numPr>
+          <w:ilvl w:val="0"/>
+          <w:numId w:val="2"/>
+        </w:numPr>
+      </w:pPr>
+      <w:r>
+        <w:t xml:space="preserve">Szekvenciális hozzáférést </w:t>
+      </w:r>
+      <w:r>
+        <w:t xml:space="preserve">biztosít </w:t>
+      </w:r>
+      <w:r>
+        <w:t>egy összetett (pl.: lista) objektum elemeihez anélkül, hogy annak belső reprezentációját felfedné.</w:t>
       </w:r>
     </w:p>
     <w:p>

</xml_diff>